<commit_message>
added schematics and the rest of the components
</commit_message>
<xml_diff>
--- a/components/IC's used.docx
+++ b/components/IC's used.docx
@@ -9,241 +9,636 @@
           <w:u w:val="single"/>
         </w:rPr>
       </w:pPr>
-      <w:r>
-        <w:rPr>
-          <w:b/>
-          <w:u w:val="single"/>
-        </w:rPr>
-        <w:t>IC’s:</w:t>
-      </w:r>
-    </w:p>
-    <w:p>
-      <w:pPr>
-        <w:pStyle w:val="ListParagraph"/>
-        <w:numPr>
-          <w:ilvl w:val="0"/>
-          <w:numId w:val="1"/>
-        </w:numPr>
-        <w:rPr>
-          <w:b/>
-        </w:rPr>
-      </w:pPr>
-      <w:proofErr w:type="spellStart"/>
-      <w:r>
-        <w:rPr>
-          <w:b/>
-        </w:rPr>
-        <w:t>Infiniteon</w:t>
-      </w:r>
-      <w:proofErr w:type="spellEnd"/>
-      <w:r>
-        <w:rPr>
-          <w:b/>
-        </w:rPr>
-        <w:t xml:space="preserve"> PROFET BTS 6163D </w:t>
-      </w:r>
-      <w:r>
-        <w:rPr>
-          <w:b/>
-        </w:rPr>
-        <w:t xml:space="preserve">-- </w:t>
-      </w:r>
-      <w:r>
-        <w:rPr>
-          <w:b/>
-        </w:rPr>
-        <w:t>high-side power switch</w:t>
-      </w:r>
-    </w:p>
-    <w:p>
-      <w:pPr>
-        <w:pStyle w:val="ListParagraph"/>
-        <w:numPr>
-          <w:ilvl w:val="1"/>
-          <w:numId w:val="1"/>
-        </w:numPr>
-        <w:rPr>
-          <w:b/>
-        </w:rPr>
-      </w:pPr>
-      <w:r>
-        <w:t>It was impossible to find an IC power switch that combined the fast turn-on time, high operating voltage, and high current requirements given in the specs</w:t>
-      </w:r>
-    </w:p>
-    <w:p>
-      <w:pPr>
-        <w:pStyle w:val="ListParagraph"/>
-        <w:numPr>
-          <w:ilvl w:val="1"/>
-          <w:numId w:val="1"/>
-        </w:numPr>
-        <w:rPr>
-          <w:b/>
-        </w:rPr>
-      </w:pPr>
-      <w:r>
-        <w:t xml:space="preserve">I found the BTS6163, which has the required operating voltage and turn-on-time, but </w:t>
-      </w:r>
-      <w:r>
-        <w:t xml:space="preserve">about </w:t>
-      </w:r>
-      <w:r>
-        <w:t>half the required nominal load current</w:t>
-      </w:r>
-    </w:p>
-    <w:p>
-      <w:pPr>
-        <w:pStyle w:val="ListParagraph"/>
-        <w:numPr>
-          <w:ilvl w:val="1"/>
-          <w:numId w:val="1"/>
-        </w:numPr>
-        <w:rPr>
-          <w:b/>
-        </w:rPr>
-      </w:pPr>
-      <w:proofErr w:type="gramStart"/>
-      <w:r>
-        <w:t>So</w:t>
-      </w:r>
-      <w:proofErr w:type="gramEnd"/>
-      <w:r>
-        <w:t xml:space="preserve"> to compensate for that, I placed two of them in parallel, hooked up to the same ON signal</w:t>
-      </w:r>
-      <w:r>
-        <w:t>, input, and output</w:t>
-      </w:r>
-    </w:p>
-    <w:p>
-      <w:pPr>
-        <w:pStyle w:val="ListParagraph"/>
-        <w:numPr>
-          <w:ilvl w:val="0"/>
-          <w:numId w:val="1"/>
-        </w:numPr>
-        <w:rPr>
-          <w:b/>
-        </w:rPr>
-      </w:pPr>
-      <w:r>
-        <w:rPr>
-          <w:b/>
-        </w:rPr>
-        <w:t>Vishay Semiconductor MBRB1050 – rectifier</w:t>
-      </w:r>
-    </w:p>
-    <w:p>
-      <w:pPr>
-        <w:pStyle w:val="ListParagraph"/>
-        <w:numPr>
-          <w:ilvl w:val="1"/>
-          <w:numId w:val="1"/>
-        </w:numPr>
-        <w:rPr>
-          <w:b/>
-        </w:rPr>
-      </w:pPr>
-      <w:r>
-        <w:t>I needed a</w:t>
-      </w:r>
-      <w:r>
-        <w:t xml:space="preserve"> reverse-biased</w:t>
-      </w:r>
-      <w:r>
-        <w:t xml:space="preserve"> diode </w:t>
-      </w:r>
-      <w:r>
-        <w:t xml:space="preserve">in parallel with the inductive load </w:t>
-      </w:r>
-      <w:r>
-        <w:t xml:space="preserve">to </w:t>
-      </w:r>
-      <w:r>
-        <w:t>burn off</w:t>
-      </w:r>
-      <w:r>
-        <w:t xml:space="preserve"> the large </w:t>
-      </w:r>
-      <w:r>
-        <w:t xml:space="preserve">induced </w:t>
-      </w:r>
-      <w:r>
-        <w:t xml:space="preserve">negative voltage </w:t>
-      </w:r>
-      <w:r>
-        <w:t>across it</w:t>
-      </w:r>
-      <w:r>
-        <w:t xml:space="preserve"> when it’s </w:t>
-      </w:r>
-      <w:r>
-        <w:t>powered</w:t>
-      </w:r>
-      <w:r>
-        <w:t xml:space="preserve"> off</w:t>
-      </w:r>
-    </w:p>
-    <w:p>
-      <w:pPr>
-        <w:pStyle w:val="ListParagraph"/>
-        <w:numPr>
-          <w:ilvl w:val="1"/>
-          <w:numId w:val="1"/>
-        </w:numPr>
-        <w:rPr>
-          <w:b/>
-        </w:rPr>
-      </w:pPr>
-      <w:r>
-        <w:t xml:space="preserve">This one is rated for 10A of forward current, which is the same as what the load draws (I figured the current would likely be at least a little smaller than it is during normal operation) </w:t>
-      </w:r>
-    </w:p>
-    <w:p>
-      <w:pPr>
-        <w:pStyle w:val="ListParagraph"/>
-        <w:numPr>
-          <w:ilvl w:val="1"/>
-          <w:numId w:val="1"/>
-        </w:numPr>
-        <w:rPr>
-          <w:b/>
-        </w:rPr>
-      </w:pPr>
-      <w:r>
-        <w:t>It also can handle up to 60V of backward voltage without breaking down, which we need to prevent the 48V DC input from bypassing the load through this rectifier</w:t>
-      </w:r>
-    </w:p>
-    <w:p>
-      <w:pPr>
-        <w:pStyle w:val="ListParagraph"/>
-        <w:numPr>
-          <w:ilvl w:val="1"/>
-          <w:numId w:val="1"/>
-        </w:numPr>
-        <w:rPr>
-          <w:b/>
-        </w:rPr>
-      </w:pPr>
-      <w:r>
-        <w:t xml:space="preserve">Finally, its forward voltage </w:t>
-      </w:r>
-      <w:r>
-        <w:t>is at worst .95V, which should be easily overcome by the voltage backwash at power off</w:t>
-      </w:r>
-    </w:p>
-    <w:p>
-      <w:pPr>
-        <w:pStyle w:val="ListParagraph"/>
-        <w:numPr>
-          <w:ilvl w:val="0"/>
-          <w:numId w:val="1"/>
-        </w:numPr>
-        <w:rPr>
-          <w:b/>
-        </w:rPr>
-      </w:pPr>
       <w:bookmarkStart w:id="0" w:name="_GoBack"/>
       <w:bookmarkEnd w:id="0"/>
+      <w:r>
+        <w:rPr>
+          <w:b/>
+          <w:u w:val="single"/>
+        </w:rPr>
+        <w:t>IC’s:</w:t>
+      </w:r>
+    </w:p>
+    <w:p>
+      <w:pPr>
+        <w:pStyle w:val="ListParagraph"/>
+        <w:numPr>
+          <w:ilvl w:val="0"/>
+          <w:numId w:val="1"/>
+        </w:numPr>
+        <w:rPr>
+          <w:b/>
+        </w:rPr>
+      </w:pPr>
+      <w:r>
+        <w:rPr>
+          <w:b/>
+        </w:rPr>
+        <w:t>Inside “Power Switch” module:</w:t>
+      </w:r>
+    </w:p>
+    <w:p>
+      <w:pPr>
+        <w:pStyle w:val="ListParagraph"/>
+        <w:numPr>
+          <w:ilvl w:val="1"/>
+          <w:numId w:val="1"/>
+        </w:numPr>
+        <w:rPr>
+          <w:b/>
+        </w:rPr>
+      </w:pPr>
+      <w:proofErr w:type="spellStart"/>
+      <w:r>
+        <w:rPr>
+          <w:b/>
+        </w:rPr>
+        <w:t>Infiniteon</w:t>
+      </w:r>
+      <w:proofErr w:type="spellEnd"/>
+      <w:r>
+        <w:rPr>
+          <w:b/>
+        </w:rPr>
+        <w:t xml:space="preserve"> PROFET BTS 6163D </w:t>
+      </w:r>
+      <w:r>
+        <w:rPr>
+          <w:b/>
+        </w:rPr>
+        <w:t xml:space="preserve">-- </w:t>
+      </w:r>
+      <w:r>
+        <w:rPr>
+          <w:b/>
+        </w:rPr>
+        <w:t>high-side power switch</w:t>
+      </w:r>
+    </w:p>
+    <w:p>
+      <w:pPr>
+        <w:pStyle w:val="ListParagraph"/>
+        <w:numPr>
+          <w:ilvl w:val="2"/>
+          <w:numId w:val="1"/>
+        </w:numPr>
+        <w:rPr>
+          <w:b/>
+        </w:rPr>
+      </w:pPr>
+      <w:r>
+        <w:t>It was impossible to find an IC power switch that combined the fast turn-on time, high operating voltage, and high current requirements given in the specs</w:t>
+      </w:r>
+    </w:p>
+    <w:p>
+      <w:pPr>
+        <w:pStyle w:val="ListParagraph"/>
+        <w:numPr>
+          <w:ilvl w:val="2"/>
+          <w:numId w:val="1"/>
+        </w:numPr>
+        <w:rPr>
+          <w:b/>
+        </w:rPr>
+      </w:pPr>
+      <w:r>
+        <w:t xml:space="preserve">I found the BTS6163, which has the required operating voltage and turn-on-time, but </w:t>
+      </w:r>
+      <w:r>
+        <w:t xml:space="preserve">about </w:t>
+      </w:r>
+      <w:r>
+        <w:t>half the required nominal load current</w:t>
+      </w:r>
+    </w:p>
+    <w:p>
+      <w:pPr>
+        <w:pStyle w:val="ListParagraph"/>
+        <w:numPr>
+          <w:ilvl w:val="2"/>
+          <w:numId w:val="1"/>
+        </w:numPr>
+        <w:rPr>
+          <w:b/>
+        </w:rPr>
+      </w:pPr>
+      <w:proofErr w:type="gramStart"/>
+      <w:r>
+        <w:t>So</w:t>
+      </w:r>
+      <w:proofErr w:type="gramEnd"/>
+      <w:r>
+        <w:t xml:space="preserve"> to compensate for that, I placed two of them in parallel, hooked up to the same ON signal</w:t>
+      </w:r>
+      <w:r>
+        <w:t>, input, and output</w:t>
+      </w:r>
+    </w:p>
+    <w:p>
+      <w:pPr>
+        <w:pStyle w:val="ListParagraph"/>
+        <w:numPr>
+          <w:ilvl w:val="1"/>
+          <w:numId w:val="1"/>
+        </w:numPr>
+        <w:rPr>
+          <w:b/>
+        </w:rPr>
+      </w:pPr>
+      <w:r>
+        <w:rPr>
+          <w:b/>
+        </w:rPr>
+        <w:t>Fai</w:t>
+      </w:r>
+      <w:r>
+        <w:rPr>
+          <w:b/>
+        </w:rPr>
+        <w:t>rchild NC7SZ14M5X – digital inverter</w:t>
+      </w:r>
+    </w:p>
+    <w:p>
+      <w:pPr>
+        <w:pStyle w:val="ListParagraph"/>
+        <w:numPr>
+          <w:ilvl w:val="2"/>
+          <w:numId w:val="1"/>
+        </w:numPr>
+        <w:rPr>
+          <w:b/>
+        </w:rPr>
+      </w:pPr>
+      <w:r>
+        <w:t xml:space="preserve">The BTS6163’s “IN” signal (which I labeled ~ON) must be grounded </w:t>
+      </w:r>
+      <w:proofErr w:type="gramStart"/>
+      <w:r>
+        <w:t>in order to</w:t>
+      </w:r>
+      <w:proofErr w:type="gramEnd"/>
+      <w:r>
+        <w:t xml:space="preserve"> allow current to pass through the switch, but the requirements needed an active-hi signal to enable the switch</w:t>
+      </w:r>
+    </w:p>
+    <w:p>
+      <w:pPr>
+        <w:pStyle w:val="ListParagraph"/>
+        <w:numPr>
+          <w:ilvl w:val="2"/>
+          <w:numId w:val="1"/>
+        </w:numPr>
+        <w:rPr>
+          <w:b/>
+        </w:rPr>
+      </w:pPr>
+      <w:r>
+        <w:t xml:space="preserve">I chose a 5V-driven inverter so the same 5V rail could drive this inverter </w:t>
+      </w:r>
+      <w:r>
+        <w:rPr>
+          <w:i/>
+        </w:rPr>
+        <w:t xml:space="preserve">and </w:t>
+      </w:r>
+      <w:r>
+        <w:t>the INA212 current monitor (see below)</w:t>
+      </w:r>
+    </w:p>
+    <w:p>
+      <w:pPr>
+        <w:pStyle w:val="ListParagraph"/>
+        <w:numPr>
+          <w:ilvl w:val="2"/>
+          <w:numId w:val="1"/>
+        </w:numPr>
+        <w:rPr>
+          <w:b/>
+        </w:rPr>
+      </w:pPr>
+      <w:r>
+        <w:t>T</w:t>
+      </w:r>
+      <w:r>
+        <w:t xml:space="preserve">he inverter provides a logic 1 of at </w:t>
+      </w:r>
+      <w:r>
+        <w:rPr>
+          <w:i/>
+        </w:rPr>
+        <w:t xml:space="preserve">least </w:t>
+      </w:r>
+      <w:r>
+        <w:t>1.55</w:t>
+      </w:r>
+      <w:proofErr w:type="gramStart"/>
+      <w:r>
+        <w:t xml:space="preserve">V, </w:t>
+      </w:r>
+      <w:r>
+        <w:t xml:space="preserve"> which</w:t>
+      </w:r>
+      <w:proofErr w:type="gramEnd"/>
+      <w:r>
+        <w:t xml:space="preserve"> is enough to disable the load switch</w:t>
+      </w:r>
+      <w:r>
+        <w:t>, and has V</w:t>
+      </w:r>
+      <w:r>
+        <w:softHyphen/>
+        <w:t>(IH) and V(IL) that match the LVTTL standard</w:t>
+      </w:r>
+    </w:p>
+    <w:p>
+      <w:pPr>
+        <w:pStyle w:val="ListParagraph"/>
+        <w:numPr>
+          <w:ilvl w:val="0"/>
+          <w:numId w:val="1"/>
+        </w:numPr>
+        <w:rPr>
+          <w:b/>
+        </w:rPr>
+      </w:pPr>
+      <w:r>
+        <w:rPr>
+          <w:b/>
+        </w:rPr>
+        <w:t>Inside TOP module:</w:t>
+      </w:r>
+    </w:p>
+    <w:p>
+      <w:pPr>
+        <w:pStyle w:val="ListParagraph"/>
+        <w:numPr>
+          <w:ilvl w:val="1"/>
+          <w:numId w:val="1"/>
+        </w:numPr>
+        <w:rPr>
+          <w:b/>
+        </w:rPr>
+      </w:pPr>
+      <w:r>
+        <w:rPr>
+          <w:b/>
+        </w:rPr>
+        <w:t>Vishay Semiconductor MBRB1050 – rectifier</w:t>
+      </w:r>
+    </w:p>
+    <w:p>
+      <w:pPr>
+        <w:pStyle w:val="ListParagraph"/>
+        <w:numPr>
+          <w:ilvl w:val="2"/>
+          <w:numId w:val="1"/>
+        </w:numPr>
+        <w:rPr>
+          <w:b/>
+        </w:rPr>
+      </w:pPr>
+      <w:r>
+        <w:t>I needed a</w:t>
+      </w:r>
+      <w:r>
+        <w:t xml:space="preserve"> reverse-biased</w:t>
+      </w:r>
+      <w:r>
+        <w:t xml:space="preserve"> diode </w:t>
+      </w:r>
+      <w:r>
+        <w:t xml:space="preserve">in parallel with the inductive load </w:t>
+      </w:r>
+      <w:r>
+        <w:t xml:space="preserve">to </w:t>
+      </w:r>
+      <w:r>
+        <w:t>burn off</w:t>
+      </w:r>
+      <w:r>
+        <w:t xml:space="preserve"> the large </w:t>
+      </w:r>
+      <w:r>
+        <w:t xml:space="preserve">induced </w:t>
+      </w:r>
+      <w:r>
+        <w:t xml:space="preserve">negative voltage </w:t>
+      </w:r>
+      <w:r>
+        <w:t>across it</w:t>
+      </w:r>
+      <w:r>
+        <w:t xml:space="preserve"> when it’s </w:t>
+      </w:r>
+      <w:r>
+        <w:t>powered</w:t>
+      </w:r>
+      <w:r>
+        <w:t xml:space="preserve"> off</w:t>
+      </w:r>
+    </w:p>
+    <w:p>
+      <w:pPr>
+        <w:pStyle w:val="ListParagraph"/>
+        <w:numPr>
+          <w:ilvl w:val="2"/>
+          <w:numId w:val="1"/>
+        </w:numPr>
+        <w:rPr>
+          <w:b/>
+        </w:rPr>
+      </w:pPr>
+      <w:r>
+        <w:t xml:space="preserve">This one is rated for 10A of forward current, which is the same as what the load draws (I figured the current would likely be at least a little smaller than it is during normal operation) </w:t>
+      </w:r>
+    </w:p>
+    <w:p>
+      <w:pPr>
+        <w:pStyle w:val="ListParagraph"/>
+        <w:numPr>
+          <w:ilvl w:val="2"/>
+          <w:numId w:val="1"/>
+        </w:numPr>
+        <w:rPr>
+          <w:b/>
+        </w:rPr>
+      </w:pPr>
+      <w:r>
+        <w:t>It also can handle up to 60V of backward voltage without breaking down, which we need to prevent the 48V DC input from bypassing the load through this rectifier</w:t>
+      </w:r>
+    </w:p>
+    <w:p>
+      <w:pPr>
+        <w:pStyle w:val="ListParagraph"/>
+        <w:numPr>
+          <w:ilvl w:val="2"/>
+          <w:numId w:val="1"/>
+        </w:numPr>
+        <w:rPr>
+          <w:b/>
+        </w:rPr>
+      </w:pPr>
+      <w:r>
+        <w:t xml:space="preserve">Finally, its forward voltage </w:t>
+      </w:r>
+      <w:r>
+        <w:t>is at worst .95V, which should be easily overcome by the voltage backwash at power off</w:t>
+      </w:r>
+    </w:p>
+    <w:p>
+      <w:pPr>
+        <w:pStyle w:val="ListParagraph"/>
+        <w:numPr>
+          <w:ilvl w:val="0"/>
+          <w:numId w:val="1"/>
+        </w:numPr>
+        <w:rPr>
+          <w:b/>
+        </w:rPr>
+      </w:pPr>
+      <w:r>
+        <w:rPr>
+          <w:b/>
+        </w:rPr>
+        <w:t>Inside “Current Monitor” module</w:t>
+      </w:r>
+    </w:p>
+    <w:p>
+      <w:pPr>
+        <w:pStyle w:val="ListParagraph"/>
+        <w:numPr>
+          <w:ilvl w:val="1"/>
+          <w:numId w:val="1"/>
+        </w:numPr>
+        <w:rPr>
+          <w:b/>
+        </w:rPr>
+      </w:pPr>
+      <w:r>
+        <w:rPr>
+          <w:b/>
+        </w:rPr>
+        <w:t>Texas Instruments INA212 – current sensor</w:t>
+      </w:r>
+    </w:p>
+    <w:p>
+      <w:pPr>
+        <w:pStyle w:val="ListParagraph"/>
+        <w:numPr>
+          <w:ilvl w:val="2"/>
+          <w:numId w:val="1"/>
+        </w:numPr>
+        <w:rPr>
+          <w:b/>
+        </w:rPr>
+      </w:pPr>
+      <w:r>
+        <w:t>First—I placed the current sensor on the high-side of the load so it can detect surges drawn by the load itself.  If the sensor were on the low-side of the load, these sorts of surges—caused by a short or other issue inside the load itself—wouldn’t be detected, since the current would be sunk inside the load before it reached the sensor</w:t>
+      </w:r>
+    </w:p>
+    <w:p>
+      <w:pPr>
+        <w:pStyle w:val="ListParagraph"/>
+        <w:numPr>
+          <w:ilvl w:val="2"/>
+          <w:numId w:val="1"/>
+        </w:numPr>
+        <w:rPr>
+          <w:b/>
+        </w:rPr>
+      </w:pPr>
+      <w:r>
+        <w:t xml:space="preserve">I picked this </w:t>
+      </w:r>
+      <w:proofErr w:type="gramStart"/>
+      <w:r>
+        <w:t>particular current</w:t>
+      </w:r>
+      <w:proofErr w:type="gramEnd"/>
+      <w:r>
+        <w:t xml:space="preserve"> monitor</w:t>
+      </w:r>
+      <w:r>
+        <w:t xml:space="preserve"> because it has:</w:t>
+      </w:r>
+    </w:p>
+    <w:p>
+      <w:pPr>
+        <w:pStyle w:val="ListParagraph"/>
+        <w:numPr>
+          <w:ilvl w:val="3"/>
+          <w:numId w:val="1"/>
+        </w:numPr>
+        <w:rPr>
+          <w:b/>
+        </w:rPr>
+      </w:pPr>
+      <w:r>
+        <w:t xml:space="preserve"> V</w:t>
+      </w:r>
+      <w:r>
+        <w:t>ery low offset drift (which enables its output range to be based at almost exactly GND</w:t>
+      </w:r>
+      <w:r>
+        <w:t>, as requested)</w:t>
+      </w:r>
+    </w:p>
+    <w:p>
+      <w:pPr>
+        <w:pStyle w:val="ListParagraph"/>
+        <w:numPr>
+          <w:ilvl w:val="3"/>
+          <w:numId w:val="1"/>
+        </w:numPr>
+        <w:rPr>
+          <w:b/>
+        </w:rPr>
+      </w:pPr>
+      <w:r>
+        <w:t>a wide variety of gain options (the 212 has Gain = 1000 volts/volt</w:t>
+      </w:r>
+      <w:r>
+        <w:t>s</w:t>
+      </w:r>
+    </w:p>
+    <w:p>
+      <w:pPr>
+        <w:pStyle w:val="ListParagraph"/>
+        <w:numPr>
+          <w:ilvl w:val="3"/>
+          <w:numId w:val="1"/>
+        </w:numPr>
+        <w:rPr>
+          <w:b/>
+        </w:rPr>
+      </w:pPr>
+      <w:r>
+        <w:lastRenderedPageBreak/>
+        <w:t xml:space="preserve">high </w:t>
+      </w:r>
+      <w:proofErr w:type="spellStart"/>
+      <w:r>
+        <w:t>sensitivitiy</w:t>
+      </w:r>
+      <w:proofErr w:type="spellEnd"/>
+      <w:r>
+        <w:t>—</w:t>
+      </w:r>
+      <w:r>
+        <w:t xml:space="preserve">I used a 5mOhm resistor as </w:t>
+      </w:r>
+      <w:proofErr w:type="spellStart"/>
+      <w:r>
+        <w:t>Rs</w:t>
+      </w:r>
+      <w:proofErr w:type="spellEnd"/>
+    </w:p>
+    <w:p>
+      <w:pPr>
+        <w:pStyle w:val="ListParagraph"/>
+        <w:numPr>
+          <w:ilvl w:val="1"/>
+          <w:numId w:val="1"/>
+        </w:numPr>
+        <w:rPr>
+          <w:b/>
+        </w:rPr>
+      </w:pPr>
+      <w:r>
+        <w:rPr>
+          <w:b/>
+        </w:rPr>
+        <w:t>Panasonic Aluminum Electrolytic Capacitor EEE-ICA1005R</w:t>
+      </w:r>
+    </w:p>
+    <w:p>
+      <w:pPr>
+        <w:pStyle w:val="ListParagraph"/>
+        <w:numPr>
+          <w:ilvl w:val="2"/>
+          <w:numId w:val="1"/>
+        </w:numPr>
+        <w:rPr>
+          <w:b/>
+        </w:rPr>
+      </w:pPr>
+      <w:r>
+        <w:t xml:space="preserve">Standard 10uC capacitor to smooth out noise in </w:t>
+      </w:r>
+      <w:proofErr w:type="spellStart"/>
+      <w:r>
+        <w:t>Vdd</w:t>
+      </w:r>
+      <w:proofErr w:type="spellEnd"/>
+      <w:r>
+        <w:t xml:space="preserve"> for the current sensor’s power supply</w:t>
+      </w:r>
+    </w:p>
+    <w:p>
+      <w:pPr>
+        <w:pStyle w:val="ListParagraph"/>
+        <w:numPr>
+          <w:ilvl w:val="1"/>
+          <w:numId w:val="1"/>
+        </w:numPr>
+        <w:rPr>
+          <w:b/>
+        </w:rPr>
+      </w:pPr>
+      <w:r>
+        <w:rPr>
+          <w:b/>
+        </w:rPr>
+        <w:t>Vishay Foil Resistor Y14880R0050089R</w:t>
+      </w:r>
+    </w:p>
+    <w:p>
+      <w:pPr>
+        <w:pStyle w:val="ListParagraph"/>
+        <w:numPr>
+          <w:ilvl w:val="2"/>
+          <w:numId w:val="1"/>
+        </w:numPr>
+        <w:rPr>
+          <w:b/>
+        </w:rPr>
+      </w:pPr>
+      <w:r>
+        <w:t>Very low-error-tolerance resistor to ensure accurate current measurement</w:t>
+      </w:r>
+    </w:p>
+    <w:p>
+      <w:pPr>
+        <w:pStyle w:val="ListParagraph"/>
+        <w:numPr>
+          <w:ilvl w:val="2"/>
+          <w:numId w:val="1"/>
+        </w:numPr>
+        <w:rPr>
+          <w:b/>
+        </w:rPr>
+      </w:pPr>
+      <w:r>
+        <w:t>I picked it to ensure that the output of the current sensor woul</w:t>
+      </w:r>
+      <w:r>
+        <w:t xml:space="preserve">d remain within the 0-5V range, </w:t>
+      </w:r>
+      <w:r>
+        <w:t xml:space="preserve">given its 1000x gain—5V/(10A*1000) = 5 </w:t>
+      </w:r>
+      <w:proofErr w:type="spellStart"/>
+      <w:r>
+        <w:t>mOhm</w:t>
+      </w:r>
+      <w:proofErr w:type="spellEnd"/>
+    </w:p>
+    <w:p>
+      <w:pPr>
+        <w:rPr>
+          <w:b/>
+        </w:rPr>
+      </w:pPr>
     </w:p>
     <w:sectPr>
       <w:pgSz w:w="12240" w:h="15840"/>
@@ -285,7 +680,7 @@
         <w:rFonts w:ascii="Courier New" w:hAnsi="Courier New" w:cs="Courier New" w:hint="default"/>
       </w:rPr>
     </w:lvl>
-    <w:lvl w:ilvl="2" w:tplc="04090005" w:tentative="1">
+    <w:lvl w:ilvl="2" w:tplc="04090005">
       <w:start w:val="1"/>
       <w:numFmt w:val="bullet"/>
       <w:lvlText w:val=""/>
@@ -297,7 +692,7 @@
         <w:rFonts w:ascii="Wingdings" w:hAnsi="Wingdings" w:hint="default"/>
       </w:rPr>
     </w:lvl>
-    <w:lvl w:ilvl="3" w:tplc="04090001" w:tentative="1">
+    <w:lvl w:ilvl="3" w:tplc="04090001">
       <w:start w:val="1"/>
       <w:numFmt w:val="bullet"/>
       <w:lvlText w:val=""/>

</xml_diff>